<commit_message>
Update with complete HBW entries after UFRJ course
</commit_message>
<xml_diff>
--- a/Functional Diversity/definitions_Mendez_2012.docx
+++ b/Functional Diversity/definitions_Mendez_2012.docx
@@ -46,7 +46,7 @@
       <w:tblPr>
         <w:tblW w:w="9606" w:type="dxa"/>
         <w:jc w:val="left"/>
-        <w:tblInd w:w="0" w:type="dxa"/>
+        <w:tblInd w:w="-15" w:type="dxa"/>
         <w:tblBorders>
           <w:top w:val="single" w:sz="4" w:space="0" w:color="000001"/>
           <w:left w:val="single" w:sz="4" w:space="0" w:color="000001"/>
@@ -57,7 +57,7 @@
         </w:tblBorders>
         <w:tblCellMar>
           <w:top w:w="0" w:type="dxa"/>
-          <w:left w:w="108" w:type="dxa"/>
+          <w:left w:w="93" w:type="dxa"/>
           <w:bottom w:w="0" w:type="dxa"/>
           <w:right w:w="108" w:type="dxa"/>
         </w:tblCellMar>
@@ -82,7 +82,7 @@
             </w:tcBorders>
             <w:shd w:fill="auto" w:val="clear"/>
             <w:tcMar>
-              <w:left w:w="108" w:type="dxa"/>
+              <w:left w:w="93" w:type="dxa"/>
             </w:tcMar>
           </w:tcPr>
           <w:p>
@@ -120,7 +120,7 @@
             </w:tcBorders>
             <w:shd w:fill="auto" w:val="clear"/>
             <w:tcMar>
-              <w:left w:w="108" w:type="dxa"/>
+              <w:left w:w="93" w:type="dxa"/>
             </w:tcMar>
           </w:tcPr>
           <w:p>
@@ -161,7 +161,7 @@
             </w:tcBorders>
             <w:shd w:fill="auto" w:val="clear"/>
             <w:tcMar>
-              <w:left w:w="108" w:type="dxa"/>
+              <w:left w:w="93" w:type="dxa"/>
             </w:tcMar>
           </w:tcPr>
           <w:p>
@@ -196,7 +196,7 @@
             </w:tcBorders>
             <w:shd w:fill="auto" w:val="clear"/>
             <w:tcMar>
-              <w:left w:w="108" w:type="dxa"/>
+              <w:left w:w="93" w:type="dxa"/>
             </w:tcMar>
           </w:tcPr>
           <w:p>
@@ -235,7 +235,7 @@
             </w:tcBorders>
             <w:shd w:fill="auto" w:val="clear"/>
             <w:tcMar>
-              <w:left w:w="108" w:type="dxa"/>
+              <w:left w:w="93" w:type="dxa"/>
             </w:tcMar>
           </w:tcPr>
           <w:p>
@@ -270,7 +270,7 @@
             </w:tcBorders>
             <w:shd w:fill="auto" w:val="clear"/>
             <w:tcMar>
-              <w:left w:w="108" w:type="dxa"/>
+              <w:left w:w="93" w:type="dxa"/>
             </w:tcMar>
           </w:tcPr>
           <w:p>
@@ -308,7 +308,7 @@
             </w:tcBorders>
             <w:shd w:fill="auto" w:val="clear"/>
             <w:tcMar>
-              <w:left w:w="108" w:type="dxa"/>
+              <w:left w:w="93" w:type="dxa"/>
             </w:tcMar>
           </w:tcPr>
           <w:p>
@@ -343,7 +343,7 @@
             </w:tcBorders>
             <w:shd w:fill="auto" w:val="clear"/>
             <w:tcMar>
-              <w:left w:w="108" w:type="dxa"/>
+              <w:left w:w="93" w:type="dxa"/>
             </w:tcMar>
           </w:tcPr>
           <w:p>
@@ -384,7 +384,7 @@
             </w:tcBorders>
             <w:shd w:fill="auto" w:val="clear"/>
             <w:tcMar>
-              <w:left w:w="108" w:type="dxa"/>
+              <w:left w:w="93" w:type="dxa"/>
             </w:tcMar>
           </w:tcPr>
           <w:p>
@@ -419,7 +419,7 @@
             </w:tcBorders>
             <w:shd w:fill="auto" w:val="clear"/>
             <w:tcMar>
-              <w:left w:w="108" w:type="dxa"/>
+              <w:left w:w="93" w:type="dxa"/>
             </w:tcMar>
           </w:tcPr>
           <w:p>
@@ -457,7 +457,7 @@
             </w:tcBorders>
             <w:shd w:fill="auto" w:val="clear"/>
             <w:tcMar>
-              <w:left w:w="108" w:type="dxa"/>
+              <w:left w:w="93" w:type="dxa"/>
             </w:tcMar>
           </w:tcPr>
           <w:p>
@@ -492,7 +492,7 @@
             </w:tcBorders>
             <w:shd w:fill="auto" w:val="clear"/>
             <w:tcMar>
-              <w:left w:w="108" w:type="dxa"/>
+              <w:left w:w="93" w:type="dxa"/>
             </w:tcMar>
           </w:tcPr>
           <w:p>
@@ -532,7 +532,7 @@
             </w:tcBorders>
             <w:shd w:fill="auto" w:val="clear"/>
             <w:tcMar>
-              <w:left w:w="108" w:type="dxa"/>
+              <w:left w:w="93" w:type="dxa"/>
             </w:tcMar>
           </w:tcPr>
           <w:p>
@@ -567,7 +567,7 @@
             </w:tcBorders>
             <w:shd w:fill="auto" w:val="clear"/>
             <w:tcMar>
-              <w:left w:w="108" w:type="dxa"/>
+              <w:left w:w="93" w:type="dxa"/>
             </w:tcMar>
           </w:tcPr>
           <w:p>
@@ -605,7 +605,7 @@
             </w:tcBorders>
             <w:shd w:fill="auto" w:val="clear"/>
             <w:tcMar>
-              <w:left w:w="108" w:type="dxa"/>
+              <w:left w:w="93" w:type="dxa"/>
             </w:tcMar>
           </w:tcPr>
           <w:p>
@@ -640,7 +640,7 @@
             </w:tcBorders>
             <w:shd w:fill="auto" w:val="clear"/>
             <w:tcMar>
-              <w:left w:w="108" w:type="dxa"/>
+              <w:left w:w="93" w:type="dxa"/>
             </w:tcMar>
           </w:tcPr>
           <w:p>
@@ -678,7 +678,7 @@
             </w:tcBorders>
             <w:shd w:fill="auto" w:val="clear"/>
             <w:tcMar>
-              <w:left w:w="108" w:type="dxa"/>
+              <w:left w:w="93" w:type="dxa"/>
             </w:tcMar>
           </w:tcPr>
           <w:p>
@@ -713,7 +713,7 @@
             </w:tcBorders>
             <w:shd w:fill="auto" w:val="clear"/>
             <w:tcMar>
-              <w:left w:w="108" w:type="dxa"/>
+              <w:left w:w="93" w:type="dxa"/>
             </w:tcMar>
           </w:tcPr>
           <w:p>
@@ -751,7 +751,7 @@
             </w:tcBorders>
             <w:shd w:fill="auto" w:val="clear"/>
             <w:tcMar>
-              <w:left w:w="108" w:type="dxa"/>
+              <w:left w:w="93" w:type="dxa"/>
             </w:tcMar>
           </w:tcPr>
           <w:p>
@@ -786,7 +786,7 @@
             </w:tcBorders>
             <w:shd w:fill="auto" w:val="clear"/>
             <w:tcMar>
-              <w:left w:w="108" w:type="dxa"/>
+              <w:left w:w="93" w:type="dxa"/>
             </w:tcMar>
           </w:tcPr>
           <w:p>
@@ -832,7 +832,7 @@
             </w:tcBorders>
             <w:shd w:fill="auto" w:val="clear"/>
             <w:tcMar>
-              <w:left w:w="108" w:type="dxa"/>
+              <w:left w:w="93" w:type="dxa"/>
             </w:tcMar>
           </w:tcPr>
           <w:p>
@@ -867,7 +867,7 @@
             </w:tcBorders>
             <w:shd w:fill="auto" w:val="clear"/>
             <w:tcMar>
-              <w:left w:w="108" w:type="dxa"/>
+              <w:left w:w="93" w:type="dxa"/>
             </w:tcMar>
           </w:tcPr>
           <w:p>
@@ -898,6 +898,7 @@
       </w:pPr>
       <w:r>
         <w:rPr/>
+        <w:t>Dipping: head goes underwater while feeding</w:t>
       </w:r>
     </w:p>
     <w:p>
@@ -907,6 +908,7 @@
       </w:pPr>
       <w:r>
         <w:rPr/>
+        <w:t>aerial: catching while flying (not searching only while flying)</w:t>
       </w:r>
     </w:p>
     <w:p>
@@ -916,7 +918,6 @@
       </w:pPr>
       <w:r>
         <w:rPr/>
-        <w:t>Bill shape: Up-curved, straight, down-curved</w:t>
       </w:r>
     </w:p>
     <w:p>
@@ -935,6 +936,34 @@
       </w:pPr>
       <w:r>
         <w:rPr/>
+      </w:r>
+    </w:p>
+    <w:p>
+      <w:pPr>
+        <w:pStyle w:val="Normal"/>
+        <w:rPr/>
+      </w:pPr>
+      <w:r>
+        <w:rPr/>
+        <w:t>Bill shape: Up-curved, straight, down-curved</w:t>
+      </w:r>
+    </w:p>
+    <w:p>
+      <w:pPr>
+        <w:pStyle w:val="Normal"/>
+        <w:rPr/>
+      </w:pPr>
+      <w:r>
+        <w:rPr/>
+      </w:r>
+    </w:p>
+    <w:p>
+      <w:pPr>
+        <w:pStyle w:val="Normal"/>
+        <w:rPr/>
+      </w:pPr>
+      <w:r>
+        <w:rPr/>
         <w:t xml:space="preserve">Feeding: </w:t>
       </w:r>
       <w:r>
@@ -997,11 +1026,7 @@
     <w:p>
       <w:pPr>
         <w:pStyle w:val="Normal"/>
-        <w:rPr>
-          <w:i/>
-          <w:i/>
-          <w:iCs/>
-        </w:rPr>
+        <w:rPr/>
       </w:pPr>
       <w:r>
         <w:rPr>
@@ -1200,7 +1225,7 @@
     </w:pPr>
     <w:rPr>
       <w:rFonts w:ascii="Times New Roman" w:hAnsi="Times New Roman" w:eastAsia="Arial Unicode MS" w:cs="Times New Roman"/>
-      <w:color w:val="auto"/>
+      <w:color w:val="00000A"/>
       <w:sz w:val="24"/>
       <w:szCs w:val="24"/>
       <w:lang w:val="en-GB" w:eastAsia="ar-SA" w:bidi="ar-SA"/>
@@ -1239,7 +1264,7 @@
     </w:rPr>
   </w:style>
   <w:style w:type="paragraph" w:styleId="TextBody">
-    <w:name w:val="Text Body"/>
+    <w:name w:val="Body Text"/>
     <w:basedOn w:val="Normal"/>
     <w:pPr>
       <w:spacing w:lineRule="auto" w:line="288" w:before="0" w:after="140"/>
@@ -1295,7 +1320,7 @@
     </w:pPr>
     <w:rPr>
       <w:rFonts w:ascii="Times New Roman" w:hAnsi="Times New Roman" w:eastAsia="Arial Unicode MS" w:cs="Times New Roman"/>
-      <w:color w:val="auto"/>
+      <w:color w:val="00000A"/>
       <w:sz w:val="24"/>
       <w:szCs w:val="24"/>
       <w:lang w:val="en-GB" w:eastAsia="ar-SA" w:bidi="ar-SA"/>
@@ -1306,6 +1331,7 @@
     <w:uiPriority w:val="99"/>
     <w:semiHidden/>
     <w:unhideWhenUsed/>
+    <w:qFormat/>
   </w:style>
   <w:style w:type="table" w:default="1" w:styleId="TableNormal">
     <w:name w:val="Normal Table"/>

</xml_diff>